<commit_message>
modified:   DataReporterRequirements_1_2.docx Add simulated modem power control. Add General requirements.
</commit_message>
<xml_diff>
--- a/DataReporterRequirements_1_2.docx
+++ b/DataReporterRequirements_1_2.docx
@@ -1069,16 +1069,23 @@
           <w:b/>
         </w:rPr>
       </w:pPr>
-      <w:r>
+    </w:p>
+    <w:p>
+      <w:pPr>
         <w:rPr>
           <w:b/>
         </w:rPr>
+      </w:pPr>
+      <w:r>
+        <w:rPr>
+          <w:b/>
+        </w:rPr>
+        <w:lastRenderedPageBreak/>
         <w:t>Shared resources:</w:t>
       </w:r>
     </w:p>
     <w:p>
       <w:r>
-        <w:lastRenderedPageBreak/>
         <w:t xml:space="preserve">Shared resources, e.g. SD, system log messages, log data point, etc. are controlled and communicated with using FIFO queues. Each queue, e.g. </w:t>
       </w:r>
       <w:r>
@@ -1720,12 +1727,12 @@
         </w:numPr>
       </w:pPr>
       <w:r>
+        <w:lastRenderedPageBreak/>
         <w:t>#define TT_TEST_MSG_IDX       2</w:t>
       </w:r>
     </w:p>
     <w:p>
       <w:r>
-        <w:lastRenderedPageBreak/>
         <w:t>To report a diagnostic/error:</w:t>
       </w:r>
     </w:p>
@@ -2192,6 +2199,154 @@
     </w:p>
     <w:p>
       <w:pPr>
+        <w:pStyle w:val="ListParagraph"/>
+        <w:numPr>
+          <w:ilvl w:val="0"/>
+          <w:numId w:val="10"/>
+        </w:numPr>
+        <w:rPr>
+          <w:sz w:val="20"/>
+          <w:szCs w:val="20"/>
+        </w:rPr>
+      </w:pPr>
+      <w:r>
+        <w:rPr>
+          <w:sz w:val="20"/>
+          <w:szCs w:val="20"/>
+        </w:rPr>
+        <w:t xml:space="preserve">Simulates bucket tips during </w:t>
+      </w:r>
+      <w:r>
+        <w:rPr>
+          <w:sz w:val="20"/>
+          <w:szCs w:val="20"/>
+        </w:rPr>
+        <w:t>Design verification testing</w:t>
+      </w:r>
+      <w:r>
+        <w:rPr>
+          <w:sz w:val="20"/>
+          <w:szCs w:val="20"/>
+        </w:rPr>
+        <w:t>.</w:t>
+      </w:r>
+    </w:p>
+    <w:p>
+      <w:pPr>
+        <w:pStyle w:val="ListParagraph"/>
+        <w:numPr>
+          <w:ilvl w:val="1"/>
+          <w:numId w:val="10"/>
+        </w:numPr>
+        <w:rPr>
+          <w:sz w:val="20"/>
+          <w:szCs w:val="20"/>
+        </w:rPr>
+      </w:pPr>
+      <w:r>
+        <w:rPr>
+          <w:sz w:val="20"/>
+          <w:szCs w:val="20"/>
+        </w:rPr>
+        <w:t>Simulates rain storm scenerios.</w:t>
+      </w:r>
+    </w:p>
+    <w:p>
+      <w:pPr>
+        <w:pStyle w:val="ListParagraph"/>
+        <w:numPr>
+          <w:ilvl w:val="2"/>
+          <w:numId w:val="10"/>
+        </w:numPr>
+        <w:rPr>
+          <w:sz w:val="20"/>
+          <w:szCs w:val="20"/>
+        </w:rPr>
+      </w:pPr>
+      <w:r>
+        <w:rPr>
+          <w:sz w:val="20"/>
+          <w:szCs w:val="20"/>
+        </w:rPr>
+        <w:t>Light</w:t>
+      </w:r>
+    </w:p>
+    <w:p>
+      <w:pPr>
+        <w:pStyle w:val="ListParagraph"/>
+        <w:numPr>
+          <w:ilvl w:val="2"/>
+          <w:numId w:val="10"/>
+        </w:numPr>
+        <w:rPr>
+          <w:sz w:val="20"/>
+          <w:szCs w:val="20"/>
+        </w:rPr>
+      </w:pPr>
+      <w:r>
+        <w:rPr>
+          <w:sz w:val="20"/>
+          <w:szCs w:val="20"/>
+        </w:rPr>
+        <w:t>Heavy</w:t>
+      </w:r>
+    </w:p>
+    <w:p>
+      <w:pPr>
+        <w:pStyle w:val="ListParagraph"/>
+        <w:numPr>
+          <w:ilvl w:val="1"/>
+          <w:numId w:val="10"/>
+        </w:numPr>
+        <w:rPr>
+          <w:sz w:val="20"/>
+          <w:szCs w:val="20"/>
+        </w:rPr>
+      </w:pPr>
+      <w:r>
+        <w:rPr>
+          <w:sz w:val="20"/>
+          <w:szCs w:val="20"/>
+        </w:rPr>
+        <w:t xml:space="preserve">Repeats </w:t>
+      </w:r>
+      <w:r>
+        <w:rPr>
+          <w:sz w:val="20"/>
+          <w:szCs w:val="20"/>
+        </w:rPr>
+        <w:t>scenerios</w:t>
+      </w:r>
+      <w:r>
+        <w:rPr>
+          <w:sz w:val="20"/>
+          <w:szCs w:val="20"/>
+        </w:rPr>
+        <w:t>.</w:t>
+      </w:r>
+    </w:p>
+    <w:p>
+      <w:pPr>
+        <w:pStyle w:val="ListParagraph"/>
+        <w:numPr>
+          <w:ilvl w:val="1"/>
+          <w:numId w:val="10"/>
+        </w:numPr>
+        <w:rPr>
+          <w:sz w:val="20"/>
+          <w:szCs w:val="20"/>
+        </w:rPr>
+      </w:pPr>
+      <w:r>
+        <w:rPr>
+          <w:sz w:val="20"/>
+          <w:szCs w:val="20"/>
+        </w:rPr>
+        <w:t>Has enabling flags.</w:t>
+      </w:r>
+    </w:p>
+    <w:p>
+      <w:pPr>
         <w:rPr>
           <w:sz w:val="20"/>
           <w:szCs w:val="20"/>
@@ -2288,16 +2443,63 @@
           <w:numId w:val="11"/>
         </w:numPr>
         <w:rPr>
-          <w:sz w:val="20"/>
-          <w:szCs w:val="20"/>
-        </w:rPr>
-      </w:pPr>
-      <w:r>
-        <w:rPr>
-          <w:sz w:val="20"/>
-          <w:szCs w:val="20"/>
-        </w:rPr>
-        <w:t>TBD.</w:t>
+          <w:sz w:val="24"/>
+          <w:szCs w:val="24"/>
+        </w:rPr>
+      </w:pPr>
+      <w:r>
+        <w:rPr>
+          <w:sz w:val="20"/>
+          <w:szCs w:val="20"/>
+        </w:rPr>
+        <w:t>Operation</w:t>
+      </w:r>
+    </w:p>
+    <w:p>
+      <w:pPr>
+        <w:pStyle w:val="ListParagraph"/>
+        <w:numPr>
+          <w:ilvl w:val="1"/>
+          <w:numId w:val="11"/>
+        </w:numPr>
+        <w:rPr>
+          <w:sz w:val="20"/>
+          <w:szCs w:val="20"/>
+        </w:rPr>
+      </w:pPr>
+      <w:r>
+        <w:rPr>
+          <w:sz w:val="24"/>
+          <w:szCs w:val="24"/>
+        </w:rPr>
+        <w:t>Pointer(s)</w:t>
+      </w:r>
+    </w:p>
+    <w:p>
+      <w:pPr>
+        <w:pStyle w:val="ListParagraph"/>
+        <w:numPr>
+          <w:ilvl w:val="1"/>
+          <w:numId w:val="11"/>
+        </w:numPr>
+        <w:rPr>
+          <w:sz w:val="20"/>
+          <w:szCs w:val="20"/>
+        </w:rPr>
+      </w:pPr>
+      <w:r>
+        <w:rPr>
+          <w:sz w:val="24"/>
+          <w:szCs w:val="24"/>
+        </w:rPr>
+        <w:t>Status</w:t>
+      </w:r>
+      <w:r>
+        <w:rPr>
+          <w:sz w:val="20"/>
+          <w:szCs w:val="20"/>
+        </w:rPr>
+        <w:t xml:space="preserve"> </w:t>
       </w:r>
     </w:p>
     <w:p>
@@ -2574,6 +2776,7 @@
           <w:sz w:val="20"/>
           <w:szCs w:val="20"/>
         </w:rPr>
+        <w:lastRenderedPageBreak/>
         <w:t>Counts the data points written to the current data queueing file.</w:t>
       </w:r>
     </w:p>
@@ -3035,7 +3238,49 @@
           <w:sz w:val="20"/>
           <w:szCs w:val="20"/>
         </w:rPr>
-        <w:t>dataQueueing_1</w:t>
+        <w:t>DataQ_1</w:t>
+      </w:r>
+      <w:r>
+        <w:rPr>
+          <w:sz w:val="20"/>
+          <w:szCs w:val="20"/>
+        </w:rPr>
+        <w:t>.txt</w:t>
+      </w:r>
+      <w:r>
+        <w:rPr>
+          <w:sz w:val="20"/>
+          <w:szCs w:val="20"/>
+        </w:rPr>
+        <w:t xml:space="preserve"> </w:t>
+      </w:r>
+      <w:r>
+        <w:rPr>
+          <w:sz w:val="20"/>
+          <w:szCs w:val="20"/>
+        </w:rPr>
+        <w:t xml:space="preserve">and </w:t>
+      </w:r>
+      <w:r>
+        <w:rPr>
+          <w:sz w:val="20"/>
+          <w:szCs w:val="20"/>
+        </w:rPr>
+        <w:t>DataQ_2</w:t>
+      </w:r>
+      <w:r>
+        <w:rPr>
+          <w:sz w:val="20"/>
+          <w:szCs w:val="20"/>
+        </w:rPr>
+        <w:t>.txt</w:t>
+      </w:r>
+      <w:r>
+        <w:rPr>
+          <w:sz w:val="20"/>
+          <w:szCs w:val="20"/>
+        </w:rPr>
+        <w:t>.</w:t>
       </w:r>
     </w:p>
     <w:p>
@@ -3060,15 +3305,151 @@
     </w:p>
     <w:p>
       <w:pPr>
-        <w:rPr>
-          <w:sz w:val="20"/>
-          <w:szCs w:val="20"/>
-        </w:rPr>
-      </w:pPr>
-    </w:p>
-    <w:p>
-      <w:pPr>
-        <w:ind w:left="720"/>
+        <w:pStyle w:val="ListParagraph"/>
+        <w:numPr>
+          <w:ilvl w:val="0"/>
+          <w:numId w:val="12"/>
+        </w:numPr>
+        <w:rPr>
+          <w:sz w:val="20"/>
+          <w:szCs w:val="20"/>
+        </w:rPr>
+      </w:pPr>
+      <w:r>
+        <w:rPr>
+          <w:sz w:val="20"/>
+          <w:szCs w:val="20"/>
+        </w:rPr>
+        <w:t>Mechanizes simulated modem power loading</w:t>
+      </w:r>
+      <w:r>
+        <w:rPr>
+          <w:sz w:val="20"/>
+          <w:szCs w:val="20"/>
+        </w:rPr>
+        <w:t xml:space="preserve"> during d</w:t>
+      </w:r>
+      <w:r>
+        <w:rPr>
+          <w:sz w:val="20"/>
+          <w:szCs w:val="20"/>
+        </w:rPr>
+        <w:t>esign verification testing.</w:t>
+      </w:r>
+    </w:p>
+    <w:p>
+      <w:pPr>
+        <w:pStyle w:val="ListParagraph"/>
+        <w:numPr>
+          <w:ilvl w:val="1"/>
+          <w:numId w:val="12"/>
+        </w:numPr>
+        <w:rPr>
+          <w:sz w:val="20"/>
+          <w:szCs w:val="20"/>
+        </w:rPr>
+      </w:pPr>
+      <w:r>
+        <w:rPr>
+          <w:sz w:val="20"/>
+          <w:szCs w:val="20"/>
+        </w:rPr>
+        <w:t>A hardware modem power simulator is mechanized in the hardware.</w:t>
+      </w:r>
+    </w:p>
+    <w:p>
+      <w:pPr>
+        <w:pStyle w:val="ListParagraph"/>
+        <w:numPr>
+          <w:ilvl w:val="0"/>
+          <w:numId w:val="12"/>
+        </w:numPr>
+        <w:ind w:left="1080"/>
+        <w:rPr>
+          <w:sz w:val="20"/>
+          <w:szCs w:val="20"/>
+        </w:rPr>
+      </w:pPr>
+      <w:r>
+        <w:rPr>
+          <w:sz w:val="20"/>
+          <w:szCs w:val="20"/>
+        </w:rPr>
+        <w:t>Software controlled</w:t>
+      </w:r>
+      <w:r>
+        <w:rPr>
+          <w:sz w:val="20"/>
+          <w:szCs w:val="20"/>
+        </w:rPr>
+        <w:t>.</w:t>
+      </w:r>
+    </w:p>
+    <w:p>
+      <w:pPr>
+        <w:pStyle w:val="ListParagraph"/>
+        <w:numPr>
+          <w:ilvl w:val="0"/>
+          <w:numId w:val="12"/>
+        </w:numPr>
+        <w:ind w:left="1080"/>
+        <w:rPr>
+          <w:sz w:val="20"/>
+          <w:szCs w:val="20"/>
+        </w:rPr>
+      </w:pPr>
+      <w:r>
+        <w:rPr>
+          <w:sz w:val="20"/>
+          <w:szCs w:val="20"/>
+        </w:rPr>
+        <w:t>Digital I/O turns load on and off simulating modem-tower protocol.</w:t>
+      </w:r>
+    </w:p>
+    <w:p>
+      <w:pPr>
+        <w:pStyle w:val="ListParagraph"/>
+        <w:numPr>
+          <w:ilvl w:val="0"/>
+          <w:numId w:val="12"/>
+        </w:numPr>
+        <w:ind w:left="1080"/>
+        <w:rPr>
+          <w:sz w:val="20"/>
+          <w:szCs w:val="20"/>
+        </w:rPr>
+      </w:pPr>
+      <w:r>
+        <w:rPr>
+          <w:sz w:val="20"/>
+          <w:szCs w:val="20"/>
+        </w:rPr>
+        <w:t>Protocol</w:t>
+      </w:r>
+    </w:p>
+    <w:p>
+      <w:pPr>
+        <w:pStyle w:val="ListParagraph"/>
+        <w:numPr>
+          <w:ilvl w:val="1"/>
+          <w:numId w:val="12"/>
+        </w:numPr>
+        <w:rPr>
+          <w:sz w:val="20"/>
+          <w:szCs w:val="20"/>
+        </w:rPr>
+      </w:pPr>
+      <w:r>
+        <w:rPr>
+          <w:sz w:val="20"/>
+          <w:szCs w:val="20"/>
+        </w:rPr>
+        <w:t>TBD</w:t>
+      </w:r>
+    </w:p>
+    <w:p>
+      <w:pPr>
+        <w:ind w:left="1080"/>
         <w:rPr>
           <w:sz w:val="20"/>
           <w:szCs w:val="20"/>
@@ -3138,6 +3519,15 @@
     </w:p>
     <w:p>
       <w:pPr>
+        <w:ind w:left="360"/>
+        <w:rPr>
+          <w:sz w:val="20"/>
+          <w:szCs w:val="20"/>
+        </w:rPr>
+      </w:pPr>
+    </w:p>
+    <w:p>
+      <w:pPr>
         <w:rPr>
           <w:b/>
         </w:rPr>
@@ -3206,7 +3596,7 @@
           <w:sz w:val="24"/>
           <w:szCs w:val="24"/>
         </w:rPr>
-        <w:t>String</w:t>
+        <w:t>Char[]</w:t>
       </w:r>
     </w:p>
     <w:p>
@@ -3248,6 +3638,13 @@
         </w:rPr>
         <w:t>Unix</w:t>
       </w:r>
+      <w:r>
+        <w:rPr>
+          <w:sz w:val="24"/>
+          <w:szCs w:val="24"/>
+        </w:rPr>
+        <w:t xml:space="preserve"> time long</w:t>
+      </w:r>
     </w:p>
     <w:p>
       <w:pPr>
@@ -3306,7 +3703,47 @@
           <w:sz w:val="20"/>
           <w:szCs w:val="20"/>
         </w:rPr>
-        <w:t>TBD.</w:t>
+        <w:t>Operation</w:t>
+      </w:r>
+    </w:p>
+    <w:p>
+      <w:pPr>
+        <w:pStyle w:val="ListParagraph"/>
+        <w:numPr>
+          <w:ilvl w:val="1"/>
+          <w:numId w:val="14"/>
+        </w:numPr>
+        <w:rPr>
+          <w:sz w:val="24"/>
+          <w:szCs w:val="24"/>
+        </w:rPr>
+      </w:pPr>
+      <w:r>
+        <w:rPr>
+          <w:sz w:val="24"/>
+          <w:szCs w:val="24"/>
+        </w:rPr>
+        <w:t>Pointer(s)</w:t>
+      </w:r>
+    </w:p>
+    <w:p>
+      <w:pPr>
+        <w:pStyle w:val="ListParagraph"/>
+        <w:numPr>
+          <w:ilvl w:val="1"/>
+          <w:numId w:val="14"/>
+        </w:numPr>
+        <w:rPr>
+          <w:sz w:val="24"/>
+          <w:szCs w:val="24"/>
+        </w:rPr>
+      </w:pPr>
+      <w:r>
+        <w:rPr>
+          <w:sz w:val="24"/>
+          <w:szCs w:val="24"/>
+        </w:rPr>
+        <w:t>Status</w:t>
       </w:r>
     </w:p>
     <w:p>
@@ -3407,6 +3844,7 @@
           <w:sz w:val="24"/>
           <w:szCs w:val="24"/>
         </w:rPr>
+        <w:lastRenderedPageBreak/>
         <w:t>Initialize Solar 5.0 VDC regulator</w:t>
       </w:r>
       <w:r>
@@ -3523,14 +3961,7 @@
           <w:sz w:val="24"/>
           <w:szCs w:val="24"/>
         </w:rPr>
-        <w:t xml:space="preserve"> disable</w:t>
-      </w:r>
-      <w:r>
-        <w:rPr>
-          <w:sz w:val="24"/>
-          <w:szCs w:val="24"/>
-        </w:rPr>
-        <w:t>.</w:t>
+        <w:t xml:space="preserve"> disable.</w:t>
       </w:r>
     </w:p>
     <w:p>
@@ -3612,14 +4043,7 @@
           <w:sz w:val="24"/>
           <w:szCs w:val="24"/>
         </w:rPr>
-        <w:t xml:space="preserve">Digital I/O </w:t>
-      </w:r>
-      <w:r>
-        <w:rPr>
-          <w:sz w:val="24"/>
-          <w:szCs w:val="24"/>
-        </w:rPr>
-        <w:t>BATTERY_CHARGE_DISABLE</w:t>
+        <w:t>Digital I/O BATTERY_CHARGE_DISABLE</w:t>
       </w:r>
       <w:r>
         <w:rPr>
@@ -3762,21 +4186,7 @@
           <w:sz w:val="24"/>
           <w:szCs w:val="24"/>
         </w:rPr>
-        <w:t xml:space="preserve">Digital I/O </w:t>
-      </w:r>
-      <w:r>
-        <w:rPr>
-          <w:sz w:val="24"/>
-          <w:szCs w:val="24"/>
-        </w:rPr>
-        <w:t>SD_SPI_SELECT</w:t>
-      </w:r>
-      <w:r>
-        <w:rPr>
-          <w:sz w:val="24"/>
-          <w:szCs w:val="24"/>
-        </w:rPr>
-        <w:t xml:space="preserve"> as output.</w:t>
+        <w:t>Digital I/O SD_SPI_SELECT as output.</w:t>
       </w:r>
     </w:p>
     <w:p>
@@ -3796,14 +4206,7 @@
           <w:sz w:val="24"/>
           <w:szCs w:val="24"/>
         </w:rPr>
-        <w:t>Unselect the SD card</w:t>
-      </w:r>
-      <w:r>
-        <w:rPr>
-          <w:sz w:val="24"/>
-          <w:szCs w:val="24"/>
-        </w:rPr>
-        <w:t>.</w:t>
+        <w:t>Unselect the SD card.</w:t>
       </w:r>
     </w:p>
     <w:p>
@@ -3823,7 +4226,14 @@
           <w:sz w:val="24"/>
           <w:szCs w:val="24"/>
         </w:rPr>
-        <w:t>Initialize the</w:t>
+        <w:t xml:space="preserve">Initialize the </w:t>
+      </w:r>
+      <w:r>
+        <w:rPr>
+          <w:sz w:val="24"/>
+          <w:szCs w:val="24"/>
+        </w:rPr>
+        <w:t>DS3234</w:t>
       </w:r>
       <w:r>
         <w:rPr>
@@ -3837,42 +4247,7 @@
           <w:sz w:val="24"/>
           <w:szCs w:val="24"/>
         </w:rPr>
-        <w:t>DS3234</w:t>
-      </w:r>
-      <w:r>
-        <w:rPr>
-          <w:sz w:val="24"/>
-          <w:szCs w:val="24"/>
-        </w:rPr>
-        <w:t xml:space="preserve"> </w:t>
-      </w:r>
-      <w:r>
-        <w:rPr>
-          <w:sz w:val="24"/>
-          <w:szCs w:val="24"/>
-        </w:rPr>
-        <w:t>RTC</w:t>
-      </w:r>
-      <w:r>
-        <w:rPr>
-          <w:sz w:val="24"/>
-          <w:szCs w:val="24"/>
-        </w:rPr>
-        <w:t xml:space="preserve"> card’s SPI bus Slave Select (SS) line</w:t>
-      </w:r>
-      <w:r>
-        <w:rPr>
-          <w:sz w:val="24"/>
-          <w:szCs w:val="24"/>
-        </w:rPr>
-        <w:t xml:space="preserve"> as not selected</w:t>
-      </w:r>
-      <w:r>
-        <w:rPr>
-          <w:sz w:val="24"/>
-          <w:szCs w:val="24"/>
-        </w:rPr>
-        <w:t>.</w:t>
+        <w:t>RTC card’s SPI bus Slave Select (SS) line as not selected.</w:t>
       </w:r>
     </w:p>
     <w:p>
@@ -3954,21 +4329,7 @@
           <w:sz w:val="24"/>
           <w:szCs w:val="24"/>
         </w:rPr>
-        <w:t xml:space="preserve">Digital I/O </w:t>
-      </w:r>
-      <w:r>
-        <w:rPr>
-          <w:sz w:val="24"/>
-          <w:szCs w:val="24"/>
-        </w:rPr>
-        <w:t>RTC_SPI_SELECT</w:t>
-      </w:r>
-      <w:r>
-        <w:rPr>
-          <w:sz w:val="24"/>
-          <w:szCs w:val="24"/>
-        </w:rPr>
-        <w:t xml:space="preserve"> as output.</w:t>
+        <w:t>Digital I/O RTC_SPI_SELECT as output.</w:t>
       </w:r>
     </w:p>
     <w:p>
@@ -3988,14 +4349,7 @@
           <w:sz w:val="24"/>
           <w:szCs w:val="24"/>
         </w:rPr>
-        <w:t>Unselect the</w:t>
-      </w:r>
-      <w:r>
-        <w:rPr>
-          <w:sz w:val="24"/>
-          <w:szCs w:val="24"/>
-        </w:rPr>
-        <w:t xml:space="preserve"> </w:t>
+        <w:t xml:space="preserve">Unselect the </w:t>
       </w:r>
       <w:r>
         <w:rPr>
@@ -4009,21 +4363,7 @@
           <w:sz w:val="24"/>
           <w:szCs w:val="24"/>
         </w:rPr>
-        <w:t xml:space="preserve"> </w:t>
-      </w:r>
-      <w:r>
-        <w:rPr>
-          <w:sz w:val="24"/>
-          <w:szCs w:val="24"/>
-        </w:rPr>
-        <w:t>RTC</w:t>
-      </w:r>
-      <w:r>
-        <w:rPr>
-          <w:sz w:val="24"/>
-          <w:szCs w:val="24"/>
-        </w:rPr>
-        <w:t xml:space="preserve"> card.</w:t>
+        <w:t xml:space="preserve"> RTC card.</w:t>
       </w:r>
     </w:p>
     <w:p>
@@ -4043,7 +4383,6 @@
           <w:sz w:val="24"/>
           <w:szCs w:val="24"/>
         </w:rPr>
-        <w:lastRenderedPageBreak/>
         <w:t>Show all tasks as not scheduled.</w:t>
       </w:r>
       <w:r>
@@ -4385,21 +4724,7 @@
           <w:sz w:val="24"/>
           <w:szCs w:val="24"/>
         </w:rPr>
-        <w:t xml:space="preserve">Initialize </w:t>
-      </w:r>
-      <w:r>
-        <w:rPr>
-          <w:sz w:val="24"/>
-          <w:szCs w:val="24"/>
-        </w:rPr>
-        <w:t>dataQueueing_1</w:t>
-      </w:r>
-      <w:r>
-        <w:rPr>
-          <w:sz w:val="24"/>
-          <w:szCs w:val="24"/>
-        </w:rPr>
-        <w:t>.</w:t>
+        <w:t>Initialize dataQueueing_1.</w:t>
       </w:r>
     </w:p>
     <w:p>
@@ -4624,6 +4949,7 @@
           <w:sz w:val="24"/>
           <w:szCs w:val="24"/>
         </w:rPr>
+        <w:lastRenderedPageBreak/>
         <w:t>Read.</w:t>
       </w:r>
     </w:p>
@@ -4944,7 +5270,14 @@
           <w:sz w:val="24"/>
           <w:szCs w:val="24"/>
         </w:rPr>
-        <w:t>Must use noise minimazaion. In measurement.</w:t>
+        <w:t>Must use noise minimazaion i</w:t>
+      </w:r>
+      <w:r>
+        <w:rPr>
+          <w:sz w:val="24"/>
+          <w:szCs w:val="24"/>
+        </w:rPr>
+        <w:t>n measurement.</w:t>
       </w:r>
     </w:p>
     <w:p>
@@ -4964,7 +5297,6 @@
           <w:sz w:val="24"/>
           <w:szCs w:val="24"/>
         </w:rPr>
-        <w:lastRenderedPageBreak/>
         <w:t>Must use running averager.</w:t>
       </w:r>
     </w:p>
@@ -5161,6 +5493,359 @@
           <w:szCs w:val="24"/>
         </w:rPr>
       </w:pPr>
+      <w:r>
+        <w:rPr>
+          <w:sz w:val="24"/>
+          <w:szCs w:val="24"/>
+        </w:rPr>
+        <w:t>Battery voltage monitoring still required.</w:t>
+      </w:r>
+    </w:p>
+    <w:p>
+      <w:pPr>
+        <w:pStyle w:val="ListParagraph"/>
+        <w:numPr>
+          <w:ilvl w:val="3"/>
+          <w:numId w:val="16"/>
+        </w:numPr>
+        <w:rPr>
+          <w:sz w:val="24"/>
+          <w:szCs w:val="24"/>
+        </w:rPr>
+      </w:pPr>
+      <w:r>
+        <w:rPr>
+          <w:sz w:val="24"/>
+          <w:szCs w:val="24"/>
+        </w:rPr>
+        <w:t>Must use noise minimazaion i</w:t>
+      </w:r>
+      <w:r>
+        <w:rPr>
+          <w:sz w:val="24"/>
+          <w:szCs w:val="24"/>
+        </w:rPr>
+        <w:t>n measurement.</w:t>
+      </w:r>
+    </w:p>
+    <w:p>
+      <w:pPr>
+        <w:ind w:left="360"/>
+        <w:rPr>
+          <w:b/>
+          <w:sz w:val="24"/>
+          <w:szCs w:val="24"/>
+        </w:rPr>
+      </w:pPr>
+      <w:r>
+        <w:rPr>
+          <w:b/>
+          <w:sz w:val="24"/>
+          <w:szCs w:val="24"/>
+        </w:rPr>
+        <w:t>General operation</w:t>
+      </w:r>
+    </w:p>
+    <w:p>
+      <w:pPr>
+        <w:pStyle w:val="ListParagraph"/>
+        <w:numPr>
+          <w:ilvl w:val="0"/>
+          <w:numId w:val="17"/>
+        </w:numPr>
+        <w:rPr>
+          <w:sz w:val="24"/>
+          <w:szCs w:val="24"/>
+        </w:rPr>
+      </w:pPr>
+      <w:r>
+        <w:rPr>
+          <w:sz w:val="24"/>
+          <w:szCs w:val="24"/>
+        </w:rPr>
+        <w:t>Arduino IDE access through UART 0  may/must be assumed during all phases except for field deployment.</w:t>
+      </w:r>
+    </w:p>
+    <w:p>
+      <w:pPr>
+        <w:pStyle w:val="ListParagraph"/>
+        <w:numPr>
+          <w:ilvl w:val="0"/>
+          <w:numId w:val="17"/>
+        </w:numPr>
+        <w:rPr>
+          <w:sz w:val="24"/>
+          <w:szCs w:val="24"/>
+        </w:rPr>
+      </w:pPr>
+      <w:r>
+        <w:rPr>
+          <w:sz w:val="24"/>
+          <w:szCs w:val="24"/>
+        </w:rPr>
+        <w:t>The DataReporter power may not be continuous.</w:t>
+      </w:r>
+    </w:p>
+    <w:p>
+      <w:pPr>
+        <w:pStyle w:val="ListParagraph"/>
+        <w:numPr>
+          <w:ilvl w:val="1"/>
+          <w:numId w:val="17"/>
+        </w:numPr>
+        <w:rPr>
+          <w:sz w:val="24"/>
+          <w:szCs w:val="24"/>
+        </w:rPr>
+      </w:pPr>
+      <w:r>
+        <w:rPr>
+          <w:sz w:val="24"/>
+          <w:szCs w:val="24"/>
+        </w:rPr>
+        <w:t>Battery may go dead.</w:t>
+      </w:r>
+    </w:p>
+    <w:p>
+      <w:pPr>
+        <w:pStyle w:val="ListParagraph"/>
+        <w:numPr>
+          <w:ilvl w:val="1"/>
+          <w:numId w:val="17"/>
+        </w:numPr>
+        <w:rPr>
+          <w:sz w:val="24"/>
+          <w:szCs w:val="24"/>
+        </w:rPr>
+      </w:pPr>
+      <w:r>
+        <w:rPr>
+          <w:sz w:val="24"/>
+          <w:szCs w:val="24"/>
+        </w:rPr>
+        <w:t>Power interruptions must be logged.</w:t>
+      </w:r>
+    </w:p>
+    <w:p>
+      <w:pPr>
+        <w:pStyle w:val="ListParagraph"/>
+        <w:numPr>
+          <w:ilvl w:val="1"/>
+          <w:numId w:val="17"/>
+        </w:numPr>
+        <w:rPr>
+          <w:sz w:val="24"/>
+          <w:szCs w:val="24"/>
+        </w:rPr>
+      </w:pPr>
+      <w:r>
+        <w:rPr>
+          <w:sz w:val="24"/>
+          <w:szCs w:val="24"/>
+        </w:rPr>
+        <w:t>Brownout mechanization</w:t>
+      </w:r>
+      <w:r>
+        <w:rPr>
+          <w:sz w:val="24"/>
+          <w:szCs w:val="24"/>
+        </w:rPr>
+        <w:t xml:space="preserve"> (BOD)</w:t>
+      </w:r>
+      <w:r>
+        <w:rPr>
+          <w:sz w:val="24"/>
+          <w:szCs w:val="24"/>
+        </w:rPr>
+        <w:t>.</w:t>
+      </w:r>
+    </w:p>
+    <w:p>
+      <w:pPr>
+        <w:pStyle w:val="ListParagraph"/>
+        <w:numPr>
+          <w:ilvl w:val="2"/>
+          <w:numId w:val="17"/>
+        </w:numPr>
+        <w:rPr>
+          <w:sz w:val="24"/>
+          <w:szCs w:val="24"/>
+        </w:rPr>
+      </w:pPr>
+      <w:r>
+        <w:rPr>
+          <w:sz w:val="24"/>
+          <w:szCs w:val="24"/>
+        </w:rPr>
+        <w:t>TBD</w:t>
+      </w:r>
+      <w:r>
+        <w:rPr>
+          <w:sz w:val="24"/>
+          <w:szCs w:val="24"/>
+        </w:rPr>
+        <w:t>.</w:t>
+      </w:r>
+    </w:p>
+    <w:p>
+      <w:pPr>
+        <w:pStyle w:val="ListParagraph"/>
+        <w:numPr>
+          <w:ilvl w:val="2"/>
+          <w:numId w:val="17"/>
+        </w:numPr>
+        <w:rPr>
+          <w:sz w:val="24"/>
+          <w:szCs w:val="24"/>
+        </w:rPr>
+      </w:pPr>
+      <w:r>
+        <w:rPr>
+          <w:sz w:val="24"/>
+          <w:szCs w:val="24"/>
+        </w:rPr>
+        <w:t>Power considerations???</w:t>
+      </w:r>
+    </w:p>
+    <w:p>
+      <w:pPr>
+        <w:pStyle w:val="ListParagraph"/>
+        <w:numPr>
+          <w:ilvl w:val="2"/>
+          <w:numId w:val="17"/>
+        </w:numPr>
+        <w:rPr>
+          <w:sz w:val="24"/>
+          <w:szCs w:val="24"/>
+        </w:rPr>
+      </w:pPr>
+      <w:r>
+        <w:rPr>
+          <w:sz w:val="24"/>
+          <w:szCs w:val="24"/>
+        </w:rPr>
+        <w:t>Assume that it is on.</w:t>
+      </w:r>
+    </w:p>
+    <w:p>
+      <w:pPr>
+        <w:pStyle w:val="ListParagraph"/>
+        <w:numPr>
+          <w:ilvl w:val="1"/>
+          <w:numId w:val="17"/>
+        </w:numPr>
+        <w:rPr>
+          <w:sz w:val="24"/>
+          <w:szCs w:val="24"/>
+        </w:rPr>
+      </w:pPr>
+      <w:r>
+        <w:rPr>
+          <w:sz w:val="24"/>
+          <w:szCs w:val="24"/>
+        </w:rPr>
+        <w:t>Watchdog mechanization</w:t>
+      </w:r>
+    </w:p>
+    <w:p>
+      <w:pPr>
+        <w:pStyle w:val="ListParagraph"/>
+        <w:numPr>
+          <w:ilvl w:val="2"/>
+          <w:numId w:val="17"/>
+        </w:numPr>
+        <w:rPr>
+          <w:sz w:val="24"/>
+          <w:szCs w:val="24"/>
+        </w:rPr>
+      </w:pPr>
+      <w:r>
+        <w:rPr>
+          <w:sz w:val="24"/>
+          <w:szCs w:val="24"/>
+        </w:rPr>
+        <w:t>TBD.</w:t>
+      </w:r>
+    </w:p>
+    <w:p>
+      <w:pPr>
+        <w:pStyle w:val="ListParagraph"/>
+        <w:numPr>
+          <w:ilvl w:val="2"/>
+          <w:numId w:val="17"/>
+        </w:numPr>
+        <w:rPr>
+          <w:sz w:val="24"/>
+          <w:szCs w:val="24"/>
+        </w:rPr>
+      </w:pPr>
+      <w:r>
+        <w:rPr>
+          <w:sz w:val="24"/>
+          <w:szCs w:val="24"/>
+        </w:rPr>
+        <w:t>Power considerations???</w:t>
+      </w:r>
+    </w:p>
+    <w:p>
+      <w:pPr>
+        <w:pStyle w:val="ListParagraph"/>
+        <w:numPr>
+          <w:ilvl w:val="2"/>
+          <w:numId w:val="17"/>
+        </w:numPr>
+        <w:rPr>
+          <w:sz w:val="24"/>
+          <w:szCs w:val="24"/>
+        </w:rPr>
+      </w:pPr>
+      <w:r>
+        <w:rPr>
+          <w:sz w:val="24"/>
+          <w:szCs w:val="24"/>
+        </w:rPr>
+        <w:t>Assume that it is on.</w:t>
+      </w:r>
+    </w:p>
+    <w:p>
+      <w:pPr>
+        <w:pStyle w:val="ListParagraph"/>
+        <w:numPr>
+          <w:ilvl w:val="2"/>
+          <w:numId w:val="17"/>
+        </w:numPr>
+        <w:rPr>
+          <w:sz w:val="24"/>
+          <w:szCs w:val="24"/>
+        </w:rPr>
+      </w:pPr>
+      <w:r>
+        <w:rPr>
+          <w:sz w:val="24"/>
+          <w:szCs w:val="24"/>
+        </w:rPr>
+        <w:t>Using an RTC interrupt???</w:t>
+      </w:r>
+    </w:p>
+    <w:p>
+      <w:pPr>
+        <w:pStyle w:val="ListParagraph"/>
+        <w:numPr>
+          <w:ilvl w:val="3"/>
+          <w:numId w:val="17"/>
+        </w:numPr>
+        <w:rPr>
+          <w:sz w:val="24"/>
+          <w:szCs w:val="24"/>
+        </w:rPr>
+      </w:pPr>
+      <w:r>
+        <w:rPr>
+          <w:sz w:val="24"/>
+          <w:szCs w:val="24"/>
+        </w:rPr>
+        <w:t>AT</w:t>
+      </w:r>
       <w:bookmarkStart w:id="0" w:name="_GoBack"/>
       <w:bookmarkEnd w:id="0"/>
       <w:r>
@@ -5168,7 +5853,130 @@
           <w:sz w:val="24"/>
           <w:szCs w:val="24"/>
         </w:rPr>
-        <w:t>Battery voltage monitoring still required.</w:t>
+        <w:t>mega2560’s external interrupt.</w:t>
+      </w:r>
+    </w:p>
+    <w:p>
+      <w:pPr>
+        <w:pStyle w:val="ListParagraph"/>
+        <w:numPr>
+          <w:ilvl w:val="1"/>
+          <w:numId w:val="17"/>
+        </w:numPr>
+        <w:rPr>
+          <w:sz w:val="24"/>
+          <w:szCs w:val="24"/>
+        </w:rPr>
+      </w:pPr>
+      <w:r>
+        <w:rPr>
+          <w:sz w:val="24"/>
+          <w:szCs w:val="24"/>
+        </w:rPr>
+        <w:t>Status/operartional status maintained in EERPOM.</w:t>
+      </w:r>
+    </w:p>
+    <w:p>
+      <w:pPr>
+        <w:pStyle w:val="ListParagraph"/>
+        <w:numPr>
+          <w:ilvl w:val="0"/>
+          <w:numId w:val="17"/>
+        </w:numPr>
+        <w:rPr>
+          <w:sz w:val="24"/>
+          <w:szCs w:val="24"/>
+        </w:rPr>
+      </w:pPr>
+      <w:r>
+        <w:rPr>
+          <w:sz w:val="24"/>
+          <w:szCs w:val="24"/>
+        </w:rPr>
+        <w:lastRenderedPageBreak/>
+        <w:t>No data reports if not sufficient power.</w:t>
+      </w:r>
+    </w:p>
+    <w:p>
+      <w:pPr>
+        <w:pStyle w:val="ListParagraph"/>
+        <w:numPr>
+          <w:ilvl w:val="1"/>
+          <w:numId w:val="17"/>
+        </w:numPr>
+        <w:rPr>
+          <w:sz w:val="24"/>
+          <w:szCs w:val="24"/>
+        </w:rPr>
+      </w:pPr>
+      <w:r>
+        <w:rPr>
+          <w:sz w:val="24"/>
+          <w:szCs w:val="24"/>
+        </w:rPr>
+        <w:t xml:space="preserve">Data is queued in the </w:t>
+      </w:r>
+      <w:r>
+        <w:rPr>
+          <w:sz w:val="20"/>
+          <w:szCs w:val="20"/>
+        </w:rPr>
+        <w:t>DataQ_n</w:t>
+      </w:r>
+      <w:r>
+        <w:rPr>
+          <w:sz w:val="20"/>
+          <w:szCs w:val="20"/>
+        </w:rPr>
+        <w:t>.txt</w:t>
+      </w:r>
+      <w:r>
+        <w:rPr>
+          <w:sz w:val="20"/>
+          <w:szCs w:val="20"/>
+        </w:rPr>
+        <w:t xml:space="preserve"> files.</w:t>
+      </w:r>
+    </w:p>
+    <w:p>
+      <w:pPr>
+        <w:pStyle w:val="ListParagraph"/>
+        <w:numPr>
+          <w:ilvl w:val="0"/>
+          <w:numId w:val="17"/>
+        </w:numPr>
+        <w:rPr>
+          <w:sz w:val="24"/>
+          <w:szCs w:val="24"/>
+        </w:rPr>
+      </w:pPr>
+      <w:r>
+        <w:rPr>
+          <w:sz w:val="24"/>
+          <w:szCs w:val="24"/>
+        </w:rPr>
+        <w:t xml:space="preserve">Data is queued during database reports in the </w:t>
+      </w:r>
+      <w:r>
+        <w:rPr>
+          <w:sz w:val="20"/>
+          <w:szCs w:val="20"/>
+        </w:rPr>
+        <w:t>DataQ_n</w:t>
+      </w:r>
+      <w:r>
+        <w:rPr>
+          <w:sz w:val="20"/>
+          <w:szCs w:val="20"/>
+        </w:rPr>
+        <w:t>.txt</w:t>
+      </w:r>
+      <w:r>
+        <w:rPr>
+          <w:sz w:val="20"/>
+          <w:szCs w:val="20"/>
+        </w:rPr>
+        <w:t xml:space="preserve"> files.</w:t>
       </w:r>
     </w:p>
     <w:p>
@@ -5420,17 +6228,17 @@
   <w:abstractNum w:abstractNumId="2">
     <w:nsid w:val="15DA108C"/>
     <w:multiLevelType w:val="hybridMultilevel"/>
-    <w:tmpl w:val="FADC7B3C"/>
-    <w:lvl w:ilvl="0" w:tplc="04090001">
-      <w:start w:val="1"/>
-      <w:numFmt w:val="bullet"/>
-      <w:lvlText w:val=""/>
+    <w:tmpl w:val="06E61F22"/>
+    <w:lvl w:ilvl="0" w:tplc="0409000F">
+      <w:start w:val="1"/>
+      <w:numFmt w:val="decimal"/>
+      <w:lvlText w:val="%1."/>
       <w:lvlJc w:val="left"/>
       <w:pPr>
         <w:ind w:left="720" w:hanging="360"/>
       </w:pPr>
       <w:rPr>
-        <w:rFonts w:ascii="Symbol" w:hAnsi="Symbol" w:hint="default"/>
+        <w:rFonts w:hint="default"/>
       </w:rPr>
     </w:lvl>
     <w:lvl w:ilvl="1" w:tplc="04090003">
@@ -6833,6 +7641,119 @@
     </w:lvl>
   </w:abstractNum>
   <w:abstractNum w:abstractNumId="15">
+    <w:nsid w:val="7B791B01"/>
+    <w:multiLevelType w:val="hybridMultilevel"/>
+    <w:tmpl w:val="4D8EA91C"/>
+    <w:lvl w:ilvl="0" w:tplc="04090001">
+      <w:start w:val="1"/>
+      <w:numFmt w:val="bullet"/>
+      <w:lvlText w:val=""/>
+      <w:lvlJc w:val="left"/>
+      <w:pPr>
+        <w:ind w:left="720" w:hanging="360"/>
+      </w:pPr>
+      <w:rPr>
+        <w:rFonts w:ascii="Symbol" w:hAnsi="Symbol" w:hint="default"/>
+      </w:rPr>
+    </w:lvl>
+    <w:lvl w:ilvl="1" w:tplc="04090003">
+      <w:start w:val="1"/>
+      <w:numFmt w:val="bullet"/>
+      <w:lvlText w:val="o"/>
+      <w:lvlJc w:val="left"/>
+      <w:pPr>
+        <w:ind w:left="1440" w:hanging="360"/>
+      </w:pPr>
+      <w:rPr>
+        <w:rFonts w:ascii="Courier New" w:hAnsi="Courier New" w:cs="Courier New" w:hint="default"/>
+      </w:rPr>
+    </w:lvl>
+    <w:lvl w:ilvl="2" w:tplc="04090005">
+      <w:start w:val="1"/>
+      <w:numFmt w:val="bullet"/>
+      <w:lvlText w:val=""/>
+      <w:lvlJc w:val="left"/>
+      <w:pPr>
+        <w:ind w:left="2160" w:hanging="360"/>
+      </w:pPr>
+      <w:rPr>
+        <w:rFonts w:ascii="Wingdings" w:hAnsi="Wingdings" w:hint="default"/>
+      </w:rPr>
+    </w:lvl>
+    <w:lvl w:ilvl="3" w:tplc="04090001">
+      <w:start w:val="1"/>
+      <w:numFmt w:val="bullet"/>
+      <w:lvlText w:val=""/>
+      <w:lvlJc w:val="left"/>
+      <w:pPr>
+        <w:ind w:left="2880" w:hanging="360"/>
+      </w:pPr>
+      <w:rPr>
+        <w:rFonts w:ascii="Symbol" w:hAnsi="Symbol" w:hint="default"/>
+      </w:rPr>
+    </w:lvl>
+    <w:lvl w:ilvl="4" w:tplc="04090003" w:tentative="1">
+      <w:start w:val="1"/>
+      <w:numFmt w:val="bullet"/>
+      <w:lvlText w:val="o"/>
+      <w:lvlJc w:val="left"/>
+      <w:pPr>
+        <w:ind w:left="3600" w:hanging="360"/>
+      </w:pPr>
+      <w:rPr>
+        <w:rFonts w:ascii="Courier New" w:hAnsi="Courier New" w:cs="Courier New" w:hint="default"/>
+      </w:rPr>
+    </w:lvl>
+    <w:lvl w:ilvl="5" w:tplc="04090005" w:tentative="1">
+      <w:start w:val="1"/>
+      <w:numFmt w:val="bullet"/>
+      <w:lvlText w:val=""/>
+      <w:lvlJc w:val="left"/>
+      <w:pPr>
+        <w:ind w:left="4320" w:hanging="360"/>
+      </w:pPr>
+      <w:rPr>
+        <w:rFonts w:ascii="Wingdings" w:hAnsi="Wingdings" w:hint="default"/>
+      </w:rPr>
+    </w:lvl>
+    <w:lvl w:ilvl="6" w:tplc="04090001" w:tentative="1">
+      <w:start w:val="1"/>
+      <w:numFmt w:val="bullet"/>
+      <w:lvlText w:val=""/>
+      <w:lvlJc w:val="left"/>
+      <w:pPr>
+        <w:ind w:left="5040" w:hanging="360"/>
+      </w:pPr>
+      <w:rPr>
+        <w:rFonts w:ascii="Symbol" w:hAnsi="Symbol" w:hint="default"/>
+      </w:rPr>
+    </w:lvl>
+    <w:lvl w:ilvl="7" w:tplc="04090003" w:tentative="1">
+      <w:start w:val="1"/>
+      <w:numFmt w:val="bullet"/>
+      <w:lvlText w:val="o"/>
+      <w:lvlJc w:val="left"/>
+      <w:pPr>
+        <w:ind w:left="5760" w:hanging="360"/>
+      </w:pPr>
+      <w:rPr>
+        <w:rFonts w:ascii="Courier New" w:hAnsi="Courier New" w:cs="Courier New" w:hint="default"/>
+      </w:rPr>
+    </w:lvl>
+    <w:lvl w:ilvl="8" w:tplc="04090005" w:tentative="1">
+      <w:start w:val="1"/>
+      <w:numFmt w:val="bullet"/>
+      <w:lvlText w:val=""/>
+      <w:lvlJc w:val="left"/>
+      <w:pPr>
+        <w:ind w:left="6480" w:hanging="360"/>
+      </w:pPr>
+      <w:rPr>
+        <w:rFonts w:ascii="Wingdings" w:hAnsi="Wingdings" w:hint="default"/>
+      </w:rPr>
+    </w:lvl>
+  </w:abstractNum>
+  <w:abstractNum w:abstractNumId="16">
     <w:nsid w:val="7D212BAE"/>
     <w:multiLevelType w:val="hybridMultilevel"/>
     <w:tmpl w:val="D4F6853C"/>
@@ -6973,7 +7894,7 @@
     <w:abstractNumId w:val="1"/>
   </w:num>
   <w:num w:numId="10">
-    <w:abstractNumId w:val="15"/>
+    <w:abstractNumId w:val="16"/>
   </w:num>
   <w:num w:numId="11">
     <w:abstractNumId w:val="13"/>
@@ -6992,6 +7913,9 @@
   </w:num>
   <w:num w:numId="16">
     <w:abstractNumId w:val="2"/>
+  </w:num>
+  <w:num w:numId="17">
+    <w:abstractNumId w:val="15"/>
   </w:num>
 </w:numbering>
 </file>

</xml_diff>